<commit_message>
Hausdörfer-Funktionalität im WI & Doku
Doku geschrieben, nen Diagramm erstellt, die Hausdörfer-Funktionalität dem Webinterface hinzugefügt, den Entwurf überarbeitet und die PHP-Header eingerichtet. What a Projektarbeitsstunde!
</commit_message>
<xml_diff>
--- a/Dokumentation/Ausarbeitung Janfi.docx
+++ b/Dokumentation/Ausarbeitung Janfi.docx
@@ -1,6 +1,6 @@
 
 <file path=word/document.xml><?xml version="1.0" encoding="utf-8"?>
-<w:document xmlns:wpc="http://schemas.microsoft.com/office/word/2010/wordprocessingCanvas" xmlns:cx="http://schemas.microsoft.com/office/drawing/2014/chartex" xmlns:cx1="http://schemas.microsoft.com/office/drawing/2015/9/8/chartex" xmlns:cx2="http://schemas.microsoft.com/office/drawing/2015/10/21/chartex" xmlns:cx3="http://schemas.microsoft.com/office/drawing/2016/5/9/chartex" xmlns:cx4="http://schemas.microsoft.com/office/drawing/2016/5/10/chartex" xmlns:cx5="http://schemas.microsoft.com/office/drawing/2016/5/11/chartex" xmlns:cx6="http://schemas.microsoft.com/office/drawing/2016/5/12/chartex" xmlns:cx7="http://schemas.microsoft.com/office/drawing/2016/5/13/chartex" xmlns:cx8="http://schemas.microsoft.com/office/drawing/2016/5/14/chartex" xmlns:mc="http://schemas.openxmlformats.org/markup-compatibility/2006" xmlns:aink="http://schemas.microsoft.com/office/drawing/2016/ink" xmlns:am3d="http://schemas.microsoft.com/office/drawing/2017/model3d" xmlns:o="urn:schemas-microsoft-com:office:office" xmlns:r="http://schemas.openxmlformats.org/officeDocument/2006/relationships" xmlns:m="http://schemas.openxmlformats.org/officeDocument/2006/math" xmlns:v="urn:schemas-microsoft-com:vml" xmlns:wp14="http://schemas.microsoft.com/office/word/2010/wordprocessingDrawing" xmlns:wp="http://schemas.openxmlformats.org/drawingml/2006/wordprocessingDrawing" xmlns:w10="urn:schemas-microsoft-com:office:word" xmlns:w="http://schemas.openxmlformats.org/wordprocessingml/2006/main" xmlns:w14="http://schemas.microsoft.com/office/word/2010/wordml" xmlns:w15="http://schemas.microsoft.com/office/word/2012/wordml" xmlns:w16cid="http://schemas.microsoft.com/office/word/2016/wordml/cid" xmlns:w16se="http://schemas.microsoft.com/office/word/2015/wordml/symex" xmlns:wpg="http://schemas.microsoft.com/office/word/2010/wordprocessingGroup" xmlns:wpi="http://schemas.microsoft.com/office/word/2010/wordprocessingInk" xmlns:wne="http://schemas.microsoft.com/office/word/2006/wordml" xmlns:wps="http://schemas.microsoft.com/office/word/2010/wordprocessingShape" mc:Ignorable="w14 w15 w16se w16cid wp14">
+<w:document xmlns:wpc="http://schemas.microsoft.com/office/word/2010/wordprocessingCanvas" xmlns:cx="http://schemas.microsoft.com/office/drawing/2014/chartex" xmlns:cx1="http://schemas.microsoft.com/office/drawing/2015/9/8/chartex" xmlns:mc="http://schemas.openxmlformats.org/markup-compatibility/2006" xmlns:o="urn:schemas-microsoft-com:office:office" xmlns:r="http://schemas.openxmlformats.org/officeDocument/2006/relationships" xmlns:m="http://schemas.openxmlformats.org/officeDocument/2006/math" xmlns:v="urn:schemas-microsoft-com:vml" xmlns:wp14="http://schemas.microsoft.com/office/word/2010/wordprocessingDrawing" xmlns:wp="http://schemas.openxmlformats.org/drawingml/2006/wordprocessingDrawing" xmlns:w10="urn:schemas-microsoft-com:office:word" xmlns:w="http://schemas.openxmlformats.org/wordprocessingml/2006/main" xmlns:w14="http://schemas.microsoft.com/office/word/2010/wordml" xmlns:w15="http://schemas.microsoft.com/office/word/2012/wordml" xmlns:w16se="http://schemas.microsoft.com/office/word/2015/wordml/symex" xmlns:wpg="http://schemas.microsoft.com/office/word/2010/wordprocessingGroup" xmlns:wpi="http://schemas.microsoft.com/office/word/2010/wordprocessingInk" xmlns:wne="http://schemas.microsoft.com/office/word/2006/wordml" xmlns:wps="http://schemas.microsoft.com/office/word/2010/wordprocessingShape" mc:Ignorable="w14 w15 w16se wp14">
   <w:body>
     <w:p>
       <w:pPr>
@@ -182,10 +182,26 @@
         <w:t xml:space="preserve">3.1) </w:t>
       </w:r>
       <w:r>
-        <w:t>Beschreibung des CT-Programms</w:t>
-      </w:r>
-      <w:r>
-        <w:t xml:space="preserve"> (Janfi)</w:t>
+        <w:t xml:space="preserve">Beschreibung des </w:t>
+      </w:r>
+      <w:proofErr w:type="spellStart"/>
+      <w:r>
+        <w:t>c‘t</w:t>
+      </w:r>
+      <w:proofErr w:type="spellEnd"/>
+      <w:r>
+        <w:t>-Programms</w:t>
+      </w:r>
+      <w:r>
+        <w:t xml:space="preserve"> (</w:t>
+      </w:r>
+      <w:proofErr w:type="spellStart"/>
+      <w:r>
+        <w:t>Janfi</w:t>
+      </w:r>
+      <w:proofErr w:type="spellEnd"/>
+      <w:r>
+        <w:t>)</w:t>
       </w:r>
     </w:p>
     <w:p>
@@ -196,10 +212,26 @@
         <w:t xml:space="preserve">3.2) </w:t>
       </w:r>
       <w:r>
-        <w:t>Beschreibung des CT-Webservers</w:t>
-      </w:r>
-      <w:r>
-        <w:t xml:space="preserve"> (Janfi)</w:t>
+        <w:t xml:space="preserve">Beschreibung des </w:t>
+      </w:r>
+      <w:proofErr w:type="spellStart"/>
+      <w:r>
+        <w:t>c‘t</w:t>
+      </w:r>
+      <w:proofErr w:type="spellEnd"/>
+      <w:r>
+        <w:t>-Webservers</w:t>
+      </w:r>
+      <w:r>
+        <w:t xml:space="preserve"> (</w:t>
+      </w:r>
+      <w:proofErr w:type="spellStart"/>
+      <w:r>
+        <w:t>Janfi</w:t>
+      </w:r>
+      <w:proofErr w:type="spellEnd"/>
+      <w:r>
+        <w:t>)</w:t>
       </w:r>
     </w:p>
     <w:p>
@@ -360,18 +392,18 @@
         <w:t xml:space="preserve">7) </w:t>
       </w:r>
       <w:r>
+        <w:t>Anhang</w:t>
+      </w:r>
+    </w:p>
+    <w:p>
+      <w:pPr>
+        <w:pStyle w:val="berschrift1"/>
+      </w:pPr>
+      <w:r>
+        <w:t xml:space="preserve">8) </w:t>
+      </w:r>
+      <w:r>
         <w:t>Quellen</w:t>
-      </w:r>
-    </w:p>
-    <w:p>
-      <w:pPr>
-        <w:pStyle w:val="berschrift1"/>
-      </w:pPr>
-      <w:r>
-        <w:t xml:space="preserve">8) </w:t>
-      </w:r>
-      <w:r>
-        <w:t>Anhang</w:t>
       </w:r>
     </w:p>
     <w:p>
@@ -462,7 +494,15 @@
       </w:r>
       <w:proofErr w:type="spellEnd"/>
       <w:r>
-        <w:t xml:space="preserve"> entwickelt wurde und genutzt wird, um auf leichte und modifizierbare Art und Weise aus Microcontrollern </w:t>
+        <w:t xml:space="preserve"> entwickelt wurde und genutzt wird, um auf leichte und modifizierbare Art und Weise aus </w:t>
+      </w:r>
+      <w:proofErr w:type="spellStart"/>
+      <w:r>
+        <w:t>Microcontrollern</w:t>
+      </w:r>
+      <w:proofErr w:type="spellEnd"/>
+      <w:r>
+        <w:t xml:space="preserve"> </w:t>
       </w:r>
       <w:proofErr w:type="spellStart"/>
       <w:r>
@@ -489,12 +529,7 @@
       </w:r>
       <w:proofErr w:type="spellEnd"/>
       <w:r>
-        <w:t xml:space="preserve"> ESP32 </w:t>
-      </w:r>
-      <w:bookmarkStart w:id="0" w:name="_GoBack"/>
-      <w:bookmarkEnd w:id="0"/>
-      <w:r>
-        <w:t>Thing über die Arduino-DIE verwenden zu können.</w:t>
+        <w:t xml:space="preserve"> ESP32 Thing über die Arduino-DIE verwenden zu können.</w:t>
       </w:r>
     </w:p>
     <w:p>
@@ -503,6 +538,14 @@
       </w:pPr>
       <w:r>
         <w:t>Projektplanung</w:t>
+      </w:r>
+    </w:p>
+    <w:p>
+      <w:pPr>
+        <w:pStyle w:val="berschrift2"/>
+      </w:pPr>
+      <w:r>
+        <w:t>Projektphasen</w:t>
       </w:r>
     </w:p>
     <w:p>
@@ -572,12 +615,15 @@
         <w:t xml:space="preserve">. Dabei handelt es sich um eine Art Ordner, welcher alle Dateien eines bestimmten Software-Projekts zentriert sammelt und immer einem Benutzerkonto zugeordnet ist. </w:t>
       </w:r>
       <w:r>
-        <w:t>Dieser Ordner kann nun lokal kopiert werden um Dateien hinzuzufügen oder zu ändern. Sobald Änderungen vorgenommen wurden, kann der Nutzer diese „committen“. Dabei werden seine Änderungen mit dem aktuellen Stand auf dem Server verglichen und danach dort hochgeladen. Jedem Commit wird eine bestimmte Beschreibung und eine eindeutige Nummer zugeordnet, was dafür sorgt, dass jeder Commit als eine Version der Software gesehen werden kann. GitHub gibt dem Entwickler nun die Möglichkeit, bei Problemen oder Bugs alte Versionen der Software wieder zu laden um mit diesen weiterzuarbeiten.</w:t>
-      </w:r>
-    </w:p>
-    <w:p>
+        <w:t xml:space="preserve">Dieser Ordner kann nun lokal kopiert werden um Dateien hinzuzufügen oder zu ändern. Sobald Änderungen vorgenommen wurden, kann der Nutzer diese „committen“. Dabei werden seine Änderungen mit dem aktuellen Stand auf dem Server verglichen und danach dort hochgeladen. Jedem Commit wird eine bestimmte Beschreibung und eine eindeutige Nummer zugeordnet, was dafür sorgt, dass jeder Commit als eine Version der Software gesehen werden kann. </w:t>
+      </w:r>
       <w:r>
         <w:lastRenderedPageBreak/>
+        <w:t>GitHub gibt dem Entwickler nun die Möglichkeit, bei Problemen oder Bugs alte Versionen der Software wieder zu laden um mit diesen weiterzuarbeiten.</w:t>
+      </w:r>
+    </w:p>
+    <w:p>
+      <w:r>
         <w:t xml:space="preserve">Wenn nun mehrere Entwickler an einem Projekt arbeiten wollen, so muss der Besitzer des </w:t>
       </w:r>
       <w:proofErr w:type="spellStart"/>
@@ -666,6 +712,460 @@
       <w:proofErr w:type="spellEnd"/>
       <w:r>
         <w:t>, kann seine Änderungen problemlos hochladen. Wenn der andere Entwickler dann seine Ergebnisse committen möchte, so wird er von GitHub darauf hingewiesen, dass seine Datei von der Server-Datei abweicht. Dann muss ein manuelles Abgleichen der Änderungen geschehen, um zu entscheiden, wie beide Dateien verknüpft werden sollen.</w:t>
+      </w:r>
+    </w:p>
+    <w:p>
+      <w:pPr>
+        <w:pStyle w:val="berschrift1"/>
+      </w:pPr>
+      <w:r>
+        <w:t>Analysephase</w:t>
+      </w:r>
+    </w:p>
+    <w:p>
+      <w:r>
+        <w:t xml:space="preserve">Da diese Projektarbeit auf einem, bereits abgeschlossenem, Projekt der Computerzeitschrift </w:t>
+      </w:r>
+      <w:proofErr w:type="spellStart"/>
+      <w:r>
+        <w:t>c’t</w:t>
+      </w:r>
+      <w:proofErr w:type="spellEnd"/>
+      <w:r>
+        <w:t xml:space="preserve"> basiert, wurde dieser Quellcode in der Analysephase analysiert und nachvollzogen, um auf optimale Art und Weise darauf aufsetzen zu können.</w:t>
+      </w:r>
+    </w:p>
+    <w:p>
+      <w:pPr>
+        <w:pStyle w:val="berschrift2"/>
+      </w:pPr>
+      <w:r>
+        <w:t xml:space="preserve">Beschreibung des </w:t>
+      </w:r>
+      <w:proofErr w:type="spellStart"/>
+      <w:r>
+        <w:t>c’t</w:t>
+      </w:r>
+      <w:proofErr w:type="spellEnd"/>
+      <w:r>
+        <w:t>-Programms</w:t>
+      </w:r>
+    </w:p>
+    <w:p>
+      <w:pPr>
+        <w:pStyle w:val="berschrift2"/>
+      </w:pPr>
+      <w:r>
+        <w:t xml:space="preserve">Beschreibung des </w:t>
+      </w:r>
+      <w:proofErr w:type="spellStart"/>
+      <w:r>
+        <w:t>c’t</w:t>
+      </w:r>
+      <w:proofErr w:type="spellEnd"/>
+      <w:r>
+        <w:t>-Webservers</w:t>
+      </w:r>
+    </w:p>
+    <w:p>
+      <w:pPr>
+        <w:pStyle w:val="berschrift2"/>
+      </w:pPr>
+      <w:r>
+        <w:t>Anforderungsanalyse</w:t>
+      </w:r>
+    </w:p>
+    <w:p/>
+    <w:p>
+      <w:pPr>
+        <w:pStyle w:val="berschrift1"/>
+      </w:pPr>
+      <w:r>
+        <w:t>Entwurfsphase</w:t>
+      </w:r>
+    </w:p>
+    <w:p>
+      <w:pPr>
+        <w:pStyle w:val="berschrift2"/>
+      </w:pPr>
+      <w:r>
+        <w:t>Entwurf des Webinterface</w:t>
+      </w:r>
+    </w:p>
+    <w:p>
+      <w:r>
+        <w:t>Bei der Entwicklung des Webinterface war anfangs gar nicht klar, wie die eigentliche Implementierung aussehen sollte. Auch die genutzte Programmiersprache und die Software standen noch nicht fest. So wurden erst einmal die Anforderungen an die Schnittstelle zum Webserver formuliert:</w:t>
+      </w:r>
+    </w:p>
+    <w:p>
+      <w:pPr>
+        <w:pStyle w:val="Listenabsatz"/>
+        <w:numPr>
+          <w:ilvl w:val="0"/>
+          <w:numId w:val="2"/>
+        </w:numPr>
+      </w:pPr>
+      <w:r>
+        <w:t>Unabhängig vom Benutzersystem</w:t>
+      </w:r>
+    </w:p>
+    <w:p>
+      <w:pPr>
+        <w:pStyle w:val="Listenabsatz"/>
+        <w:numPr>
+          <w:ilvl w:val="0"/>
+          <w:numId w:val="2"/>
+        </w:numPr>
+      </w:pPr>
+      <w:r>
+        <w:t>Zugriff von mehr als einem Rechner / Gerät</w:t>
+      </w:r>
+    </w:p>
+    <w:p>
+      <w:pPr>
+        <w:pStyle w:val="Listenabsatz"/>
+        <w:numPr>
+          <w:ilvl w:val="0"/>
+          <w:numId w:val="2"/>
+        </w:numPr>
+      </w:pPr>
+      <w:r>
+        <w:t>Umsetzbar in C oder Java</w:t>
+      </w:r>
+    </w:p>
+    <w:p>
+      <w:pPr>
+        <w:pStyle w:val="Listenabsatz"/>
+        <w:numPr>
+          <w:ilvl w:val="0"/>
+          <w:numId w:val="2"/>
+        </w:numPr>
+      </w:pPr>
+      <w:r>
+        <w:t>Möglichkeit CSV-Dateien zu bearbeiten</w:t>
+      </w:r>
+    </w:p>
+    <w:p>
+      <w:r>
+        <w:t>Innerhalb des Teams wurden dann mehrere mögliche Umsetzungen gesammelt und ihre Vor- und Nachteile abgeglichen:</w:t>
+      </w:r>
+    </w:p>
+    <w:tbl>
+      <w:tblPr>
+        <w:tblStyle w:val="Gitternetztabelle1hell-Akzent2"/>
+        <w:tblW w:w="0" w:type="auto"/>
+        <w:tblLook w:val="04A0" w:firstRow="1" w:lastRow="0" w:firstColumn="1" w:lastColumn="0" w:noHBand="0" w:noVBand="1"/>
+      </w:tblPr>
+      <w:tblGrid>
+        <w:gridCol w:w="1963"/>
+        <w:gridCol w:w="1782"/>
+        <w:gridCol w:w="1810"/>
+        <w:gridCol w:w="1760"/>
+        <w:gridCol w:w="1747"/>
+      </w:tblGrid>
+      <w:tr>
+        <w:trPr>
+          <w:cnfStyle w:val="100000000000" w:firstRow="1" w:lastRow="0" w:firstColumn="0" w:lastColumn="0" w:oddVBand="0" w:evenVBand="0" w:oddHBand="0" w:evenHBand="0" w:firstRowFirstColumn="0" w:firstRowLastColumn="0" w:lastRowFirstColumn="0" w:lastRowLastColumn="0"/>
+        </w:trPr>
+        <w:tc>
+          <w:tcPr>
+            <w:cnfStyle w:val="001000000000" w:firstRow="0" w:lastRow="0" w:firstColumn="1" w:lastColumn="0" w:oddVBand="0" w:evenVBand="0" w:oddHBand="0" w:evenHBand="0" w:firstRowFirstColumn="0" w:firstRowLastColumn="0" w:lastRowFirstColumn="0" w:lastRowLastColumn="0"/>
+            <w:tcW w:w="1963" w:type="dxa"/>
+          </w:tcPr>
+          <w:p>
+            <w:r>
+              <w:t>Möglichkeit</w:t>
+            </w:r>
+          </w:p>
+        </w:tc>
+        <w:tc>
+          <w:tcPr>
+            <w:tcW w:w="1782" w:type="dxa"/>
+          </w:tcPr>
+          <w:p>
+            <w:pPr>
+              <w:cnfStyle w:val="100000000000" w:firstRow="1" w:lastRow="0" w:firstColumn="0" w:lastColumn="0" w:oddVBand="0" w:evenVBand="0" w:oddHBand="0" w:evenHBand="0" w:firstRowFirstColumn="0" w:firstRowLastColumn="0" w:lastRowFirstColumn="0" w:lastRowLastColumn="0"/>
+            </w:pPr>
+            <w:r>
+              <w:t>Unabhängig?</w:t>
+            </w:r>
+          </w:p>
+        </w:tc>
+        <w:tc>
+          <w:tcPr>
+            <w:tcW w:w="1810" w:type="dxa"/>
+          </w:tcPr>
+          <w:p>
+            <w:pPr>
+              <w:cnfStyle w:val="100000000000" w:firstRow="1" w:lastRow="0" w:firstColumn="0" w:lastColumn="0" w:oddVBand="0" w:evenVBand="0" w:oddHBand="0" w:evenHBand="0" w:firstRowFirstColumn="0" w:firstRowLastColumn="0" w:lastRowFirstColumn="0" w:lastRowLastColumn="0"/>
+            </w:pPr>
+            <w:r>
+              <w:t>Mehrfachzugriff?</w:t>
+            </w:r>
+          </w:p>
+        </w:tc>
+        <w:tc>
+          <w:tcPr>
+            <w:tcW w:w="1760" w:type="dxa"/>
+          </w:tcPr>
+          <w:p>
+            <w:pPr>
+              <w:cnfStyle w:val="100000000000" w:firstRow="1" w:lastRow="0" w:firstColumn="0" w:lastColumn="0" w:oddVBand="0" w:evenVBand="0" w:oddHBand="0" w:evenHBand="0" w:firstRowFirstColumn="0" w:firstRowLastColumn="0" w:lastRowFirstColumn="0" w:lastRowLastColumn="0"/>
+            </w:pPr>
+            <w:r>
+              <w:t>C oder Java?</w:t>
+            </w:r>
+          </w:p>
+        </w:tc>
+        <w:tc>
+          <w:tcPr>
+            <w:tcW w:w="1747" w:type="dxa"/>
+          </w:tcPr>
+          <w:p>
+            <w:pPr>
+              <w:cnfStyle w:val="100000000000" w:firstRow="1" w:lastRow="0" w:firstColumn="0" w:lastColumn="0" w:oddVBand="0" w:evenVBand="0" w:oddHBand="0" w:evenHBand="0" w:firstRowFirstColumn="0" w:firstRowLastColumn="0" w:lastRowFirstColumn="0" w:lastRowLastColumn="0"/>
+            </w:pPr>
+            <w:r>
+              <w:t>CSV-Dateien</w:t>
+            </w:r>
+          </w:p>
+        </w:tc>
+      </w:tr>
+      <w:tr>
+        <w:tc>
+          <w:tcPr>
+            <w:cnfStyle w:val="001000000000" w:firstRow="0" w:lastRow="0" w:firstColumn="1" w:lastColumn="0" w:oddVBand="0" w:evenVBand="0" w:oddHBand="0" w:evenHBand="0" w:firstRowFirstColumn="0" w:firstRowLastColumn="0" w:lastRowFirstColumn="0" w:lastRowLastColumn="0"/>
+            <w:tcW w:w="1963" w:type="dxa"/>
+          </w:tcPr>
+          <w:p>
+            <w:r>
+              <w:t>HTML Webinterface</w:t>
+            </w:r>
+          </w:p>
+        </w:tc>
+        <w:tc>
+          <w:tcPr>
+            <w:tcW w:w="1782" w:type="dxa"/>
+          </w:tcPr>
+          <w:p>
+            <w:pPr>
+              <w:cnfStyle w:val="000000000000" w:firstRow="0" w:lastRow="0" w:firstColumn="0" w:lastColumn="0" w:oddVBand="0" w:evenVBand="0" w:oddHBand="0" w:evenHBand="0" w:firstRowFirstColumn="0" w:firstRowLastColumn="0" w:lastRowFirstColumn="0" w:lastRowLastColumn="0"/>
+            </w:pPr>
+            <w:r>
+              <w:t>Ja, nur Browser benötigt</w:t>
+            </w:r>
+          </w:p>
+        </w:tc>
+        <w:tc>
+          <w:tcPr>
+            <w:tcW w:w="1810" w:type="dxa"/>
+          </w:tcPr>
+          <w:p>
+            <w:pPr>
+              <w:cnfStyle w:val="000000000000" w:firstRow="0" w:lastRow="0" w:firstColumn="0" w:lastColumn="0" w:oddVBand="0" w:evenVBand="0" w:oddHBand="0" w:evenHBand="0" w:firstRowFirstColumn="0" w:firstRowLastColumn="0" w:lastRowFirstColumn="0" w:lastRowLastColumn="0"/>
+            </w:pPr>
+            <w:r>
+              <w:t>Ja, wenn Internetzugriff eingerichtet</w:t>
+            </w:r>
+          </w:p>
+        </w:tc>
+        <w:tc>
+          <w:tcPr>
+            <w:tcW w:w="1760" w:type="dxa"/>
+          </w:tcPr>
+          <w:p>
+            <w:pPr>
+              <w:cnfStyle w:val="000000000000" w:firstRow="0" w:lastRow="0" w:firstColumn="0" w:lastColumn="0" w:oddVBand="0" w:evenVBand="0" w:oddHBand="0" w:evenHBand="0" w:firstRowFirstColumn="0" w:firstRowLastColumn="0" w:lastRowFirstColumn="0" w:lastRowLastColumn="0"/>
+            </w:pPr>
+            <w:r>
+              <w:t>HTML, JavaScript und PHP</w:t>
+            </w:r>
+          </w:p>
+        </w:tc>
+        <w:tc>
+          <w:tcPr>
+            <w:tcW w:w="1747" w:type="dxa"/>
+          </w:tcPr>
+          <w:p>
+            <w:pPr>
+              <w:cnfStyle w:val="000000000000" w:firstRow="0" w:lastRow="0" w:firstColumn="0" w:lastColumn="0" w:oddVBand="0" w:evenVBand="0" w:oddHBand="0" w:evenHBand="0" w:firstRowFirstColumn="0" w:firstRowLastColumn="0" w:lastRowFirstColumn="0" w:lastRowLastColumn="0"/>
+            </w:pPr>
+            <w:r>
+              <w:t>Nicht direkt über HTML aber mit PHP</w:t>
+            </w:r>
+          </w:p>
+        </w:tc>
+      </w:tr>
+      <w:tr>
+        <w:tc>
+          <w:tcPr>
+            <w:cnfStyle w:val="001000000000" w:firstRow="0" w:lastRow="0" w:firstColumn="1" w:lastColumn="0" w:oddVBand="0" w:evenVBand="0" w:oddHBand="0" w:evenHBand="0" w:firstRowFirstColumn="0" w:firstRowLastColumn="0" w:lastRowFirstColumn="0" w:lastRowLastColumn="0"/>
+            <w:tcW w:w="1963" w:type="dxa"/>
+          </w:tcPr>
+          <w:p>
+            <w:r>
+              <w:t xml:space="preserve">Java </w:t>
+            </w:r>
+            <w:proofErr w:type="spellStart"/>
+            <w:r>
+              <w:t>Dektopanwendung</w:t>
+            </w:r>
+            <w:proofErr w:type="spellEnd"/>
+          </w:p>
+        </w:tc>
+        <w:tc>
+          <w:tcPr>
+            <w:tcW w:w="1782" w:type="dxa"/>
+          </w:tcPr>
+          <w:p>
+            <w:pPr>
+              <w:cnfStyle w:val="000000000000" w:firstRow="0" w:lastRow="0" w:firstColumn="0" w:lastColumn="0" w:oddVBand="0" w:evenVBand="0" w:oddHBand="0" w:evenHBand="0" w:firstRowFirstColumn="0" w:firstRowLastColumn="0" w:lastRowFirstColumn="0" w:lastRowLastColumn="0"/>
+            </w:pPr>
+            <w:proofErr w:type="spellStart"/>
+            <w:r>
+              <w:t>Jein</w:t>
+            </w:r>
+            <w:proofErr w:type="spellEnd"/>
+            <w:r>
+              <w:t xml:space="preserve">, benötigt JRE </w:t>
+            </w:r>
+          </w:p>
+        </w:tc>
+        <w:tc>
+          <w:tcPr>
+            <w:tcW w:w="1810" w:type="dxa"/>
+          </w:tcPr>
+          <w:p>
+            <w:pPr>
+              <w:cnfStyle w:val="000000000000" w:firstRow="0" w:lastRow="0" w:firstColumn="0" w:lastColumn="0" w:oddVBand="0" w:evenVBand="0" w:oddHBand="0" w:evenHBand="0" w:firstRowFirstColumn="0" w:firstRowLastColumn="0" w:lastRowFirstColumn="0" w:lastRowLastColumn="0"/>
+            </w:pPr>
+            <w:r>
+              <w:t xml:space="preserve">Nein, nur Zugriff von einem </w:t>
+            </w:r>
+            <w:r>
+              <w:lastRenderedPageBreak/>
+              <w:t>Rechner auf lokale Dateien</w:t>
+            </w:r>
+          </w:p>
+        </w:tc>
+        <w:tc>
+          <w:tcPr>
+            <w:tcW w:w="1760" w:type="dxa"/>
+          </w:tcPr>
+          <w:p>
+            <w:pPr>
+              <w:cnfStyle w:val="000000000000" w:firstRow="0" w:lastRow="0" w:firstColumn="0" w:lastColumn="0" w:oddVBand="0" w:evenVBand="0" w:oddHBand="0" w:evenHBand="0" w:firstRowFirstColumn="0" w:firstRowLastColumn="0" w:lastRowFirstColumn="0" w:lastRowLastColumn="0"/>
+            </w:pPr>
+            <w:r>
+              <w:lastRenderedPageBreak/>
+              <w:t>Java</w:t>
+            </w:r>
+          </w:p>
+        </w:tc>
+        <w:tc>
+          <w:tcPr>
+            <w:tcW w:w="1747" w:type="dxa"/>
+          </w:tcPr>
+          <w:p>
+            <w:pPr>
+              <w:cnfStyle w:val="000000000000" w:firstRow="0" w:lastRow="0" w:firstColumn="0" w:lastColumn="0" w:oddVBand="0" w:evenVBand="0" w:oddHBand="0" w:evenHBand="0" w:firstRowFirstColumn="0" w:firstRowLastColumn="0" w:lastRowFirstColumn="0" w:lastRowLastColumn="0"/>
+            </w:pPr>
+            <w:r>
+              <w:t>Ja</w:t>
+            </w:r>
+          </w:p>
+        </w:tc>
+      </w:tr>
+    </w:tbl>
+    <w:p/>
+    <w:p>
+      <w:r>
+        <w:t xml:space="preserve">Wie man der obigen Tabelle entnehmen kann, bietet die Entwicklung eines Webinterfaces mit HTML, </w:t>
+      </w:r>
+      <w:proofErr w:type="spellStart"/>
+      <w:r>
+        <w:t>Javascript</w:t>
+      </w:r>
+      <w:proofErr w:type="spellEnd"/>
+      <w:r>
+        <w:t xml:space="preserve"> und PHP die Umsetzung d</w:t>
+      </w:r>
+      <w:r>
+        <w:t>er meisten geforderten Aspekte, weshalb dieser Ansatz verfolgt wurde. Bevor jedoch mit der eigentlichen Programmierung und Implementierung begonnen wurde, wurde ein Entwurf des Interface erstellt, welcher als Vorlage für die nachfolgende Umsetzung verwendet wurde. Dieser wurde, nach ein paar ersten Tests, iterativ überarbeitet und den Anforderungen noch besser angepasst.</w:t>
+      </w:r>
+    </w:p>
+    <w:p>
+      <w:r>
+        <w:t xml:space="preserve">So besteht der erste Entwurf aus zwei Hälften, welche die zwei Fragestellungen repräsentieren, welche der Anwender beantworten kann um seine Eingabe zu tätigen. Im ersten Teil soll der Anwender seinen aktuellen Zustand auswählen. Dabei hat er per </w:t>
+      </w:r>
+      <w:proofErr w:type="spellStart"/>
+      <w:r>
+        <w:t>RadioButton</w:t>
+      </w:r>
+      <w:proofErr w:type="spellEnd"/>
+      <w:r>
+        <w:t xml:space="preserve"> die Auswahl zwischen fünf unterschiedlichen Zuständen, welche mal mehr, mal weniger häufig Verwendung finden. Die fünf Zuständen handelt es sich um anwesend, abwesend, krank, im Urlaub und in der Pause. </w:t>
+      </w:r>
+    </w:p>
+    <w:p>
+      <w:r>
+        <w:t xml:space="preserve">Nachdem der Anwender sich für einen dieser fünf Zustände entschieden hat, kann im unteren Bereich der Seite in einem Textfeld eine Meldung eingegeben werden, welche dann, bei der nächsten Aktualisierung auf dem Türschild angezeigt werden soll. Zur Unterstützung des Anwenders werden die zwei aktuell angezeigten Meldungen, mitsamt </w:t>
+      </w:r>
+      <w:r>
+        <w:t>dem Datum</w:t>
+      </w:r>
+      <w:r>
+        <w:t xml:space="preserve"> und der Uhrzeit der Erstellung, unter dem Textfeld angezeigt. Diese Anordnung verhindert, dass der Nutzer manuell auf seinem Türschild nachsehen muss um zu wissen, was die aktuellen Meldungen sind. Zu guter Letzt finden sich auf dem Entwurf noch zwei reguläre Buttons, welche einmal die Änderungen verwerfen („Abbrechen“) oder die Änderungen bestätigen und die Hintergrundprozesse starten können. </w:t>
+      </w:r>
+    </w:p>
+    <w:p>
+      <w:r>
+        <w:t xml:space="preserve">Der zweite Entwurf führt kleine, aber sinnvolle Verbesserungen am bisherigen Design ein. So wird ein </w:t>
+      </w:r>
+      <w:proofErr w:type="spellStart"/>
+      <w:r>
+        <w:t>DropDown</w:t>
+      </w:r>
+      <w:proofErr w:type="spellEnd"/>
+      <w:r>
+        <w:t xml:space="preserve">-Menü hinzugefügt, welches in der oberen rechten Ecke des Bildschirms </w:t>
+      </w:r>
+      <w:r>
+        <w:t>angeordnet ist und die Auswahl zwischen mehreren Professoren bzw. Anwendern des Türschilds ermöglicht. Über diesen Umstand können mehrere Anwender das gleiche Webinterface zur Einstellung ihrer jeweiligen Türschilder nutzen. Die anderen Änderungen sind mehrere kleine Textfelder, welche hinzugefügt werden um dem Anwender eine Hilfestellung bei der Bedienung des Webinterface zu bieten.</w:t>
+      </w:r>
+    </w:p>
+    <w:p>
+      <w:pPr>
+        <w:pStyle w:val="berschrift1"/>
+      </w:pPr>
+      <w:r>
+        <w:t>Implementierungsphase</w:t>
+      </w:r>
+    </w:p>
+    <w:p>
+      <w:pPr>
+        <w:pStyle w:val="berschrift2"/>
+      </w:pPr>
+      <w:r>
+        <w:t>Hinzufügen von Texten über ein Webinterface</w:t>
+      </w:r>
+      <w:bookmarkStart w:id="0" w:name="_GoBack"/>
+      <w:bookmarkEnd w:id="0"/>
+    </w:p>
+    <w:p>
+      <w:pPr>
+        <w:pStyle w:val="berschrift1"/>
+      </w:pPr>
+      <w:r>
+        <w:t>Fazit</w:t>
+      </w:r>
+    </w:p>
+    <w:p>
+      <w:pPr>
+        <w:pStyle w:val="berschrift2"/>
+      </w:pPr>
+      <w:r>
+        <w:t>Soll-/Ist-Vergleich</w:t>
       </w:r>
     </w:p>
     <w:sectPr>
@@ -679,8 +1179,121 @@
 </file>
 
 <file path=word/numbering.xml><?xml version="1.0" encoding="utf-8"?>
-<w:numbering xmlns:wpc="http://schemas.microsoft.com/office/word/2010/wordprocessingCanvas" xmlns:cx="http://schemas.microsoft.com/office/drawing/2014/chartex" xmlns:cx1="http://schemas.microsoft.com/office/drawing/2015/9/8/chartex" xmlns:cx2="http://schemas.microsoft.com/office/drawing/2015/10/21/chartex" xmlns:cx3="http://schemas.microsoft.com/office/drawing/2016/5/9/chartex" xmlns:cx4="http://schemas.microsoft.com/office/drawing/2016/5/10/chartex" xmlns:cx5="http://schemas.microsoft.com/office/drawing/2016/5/11/chartex" xmlns:cx6="http://schemas.microsoft.com/office/drawing/2016/5/12/chartex" xmlns:cx7="http://schemas.microsoft.com/office/drawing/2016/5/13/chartex" xmlns:cx8="http://schemas.microsoft.com/office/drawing/2016/5/14/chartex" xmlns:mc="http://schemas.openxmlformats.org/markup-compatibility/2006" xmlns:aink="http://schemas.microsoft.com/office/drawing/2016/ink" xmlns:am3d="http://schemas.microsoft.com/office/drawing/2017/model3d" xmlns:o="urn:schemas-microsoft-com:office:office" xmlns:r="http://schemas.openxmlformats.org/officeDocument/2006/relationships" xmlns:m="http://schemas.openxmlformats.org/officeDocument/2006/math" xmlns:v="urn:schemas-microsoft-com:vml" xmlns:wp14="http://schemas.microsoft.com/office/word/2010/wordprocessingDrawing" xmlns:wp="http://schemas.openxmlformats.org/drawingml/2006/wordprocessingDrawing" xmlns:w10="urn:schemas-microsoft-com:office:word" xmlns:w="http://schemas.openxmlformats.org/wordprocessingml/2006/main" xmlns:w14="http://schemas.microsoft.com/office/word/2010/wordml" xmlns:w15="http://schemas.microsoft.com/office/word/2012/wordml" xmlns:w16cid="http://schemas.microsoft.com/office/word/2016/wordml/cid" xmlns:w16se="http://schemas.microsoft.com/office/word/2015/wordml/symex" xmlns:wpg="http://schemas.microsoft.com/office/word/2010/wordprocessingGroup" xmlns:wpi="http://schemas.microsoft.com/office/word/2010/wordprocessingInk" xmlns:wne="http://schemas.microsoft.com/office/word/2006/wordml" xmlns:wps="http://schemas.microsoft.com/office/word/2010/wordprocessingShape" mc:Ignorable="w14 w15 w16se w16cid wp14">
+<w:numbering xmlns:wpc="http://schemas.microsoft.com/office/word/2010/wordprocessingCanvas" xmlns:cx="http://schemas.microsoft.com/office/drawing/2014/chartex" xmlns:cx1="http://schemas.microsoft.com/office/drawing/2015/9/8/chartex" xmlns:mc="http://schemas.openxmlformats.org/markup-compatibility/2006" xmlns:o="urn:schemas-microsoft-com:office:office" xmlns:r="http://schemas.openxmlformats.org/officeDocument/2006/relationships" xmlns:m="http://schemas.openxmlformats.org/officeDocument/2006/math" xmlns:v="urn:schemas-microsoft-com:vml" xmlns:wp14="http://schemas.microsoft.com/office/word/2010/wordprocessingDrawing" xmlns:wp="http://schemas.openxmlformats.org/drawingml/2006/wordprocessingDrawing" xmlns:w10="urn:schemas-microsoft-com:office:word" xmlns:w="http://schemas.openxmlformats.org/wordprocessingml/2006/main" xmlns:w14="http://schemas.microsoft.com/office/word/2010/wordml" xmlns:w15="http://schemas.microsoft.com/office/word/2012/wordml" xmlns:w16se="http://schemas.microsoft.com/office/word/2015/wordml/symex" xmlns:wpg="http://schemas.microsoft.com/office/word/2010/wordprocessingGroup" xmlns:wpi="http://schemas.microsoft.com/office/word/2010/wordprocessingInk" xmlns:wne="http://schemas.microsoft.com/office/word/2006/wordml" xmlns:wps="http://schemas.microsoft.com/office/word/2010/wordprocessingShape" mc:Ignorable="w14 w15 w16se wp14">
   <w:abstractNum w:abstractNumId="0" w15:restartNumberingAfterBreak="0">
+    <w:nsid w:val="165F6C2D"/>
+    <w:multiLevelType w:val="hybridMultilevel"/>
+    <w:tmpl w:val="9C2E1578"/>
+    <w:lvl w:ilvl="0" w:tplc="04070001">
+      <w:start w:val="1"/>
+      <w:numFmt w:val="bullet"/>
+      <w:lvlText w:val=""/>
+      <w:lvlJc w:val="left"/>
+      <w:pPr>
+        <w:ind w:left="720" w:hanging="360"/>
+      </w:pPr>
+      <w:rPr>
+        <w:rFonts w:ascii="Symbol" w:hAnsi="Symbol" w:hint="default"/>
+      </w:rPr>
+    </w:lvl>
+    <w:lvl w:ilvl="1" w:tplc="04070003" w:tentative="1">
+      <w:start w:val="1"/>
+      <w:numFmt w:val="bullet"/>
+      <w:lvlText w:val="o"/>
+      <w:lvlJc w:val="left"/>
+      <w:pPr>
+        <w:ind w:left="1440" w:hanging="360"/>
+      </w:pPr>
+      <w:rPr>
+        <w:rFonts w:ascii="Courier New" w:hAnsi="Courier New" w:cs="Courier New" w:hint="default"/>
+      </w:rPr>
+    </w:lvl>
+    <w:lvl w:ilvl="2" w:tplc="04070005" w:tentative="1">
+      <w:start w:val="1"/>
+      <w:numFmt w:val="bullet"/>
+      <w:lvlText w:val=""/>
+      <w:lvlJc w:val="left"/>
+      <w:pPr>
+        <w:ind w:left="2160" w:hanging="360"/>
+      </w:pPr>
+      <w:rPr>
+        <w:rFonts w:ascii="Wingdings" w:hAnsi="Wingdings" w:hint="default"/>
+      </w:rPr>
+    </w:lvl>
+    <w:lvl w:ilvl="3" w:tplc="04070001" w:tentative="1">
+      <w:start w:val="1"/>
+      <w:numFmt w:val="bullet"/>
+      <w:lvlText w:val=""/>
+      <w:lvlJc w:val="left"/>
+      <w:pPr>
+        <w:ind w:left="2880" w:hanging="360"/>
+      </w:pPr>
+      <w:rPr>
+        <w:rFonts w:ascii="Symbol" w:hAnsi="Symbol" w:hint="default"/>
+      </w:rPr>
+    </w:lvl>
+    <w:lvl w:ilvl="4" w:tplc="04070003" w:tentative="1">
+      <w:start w:val="1"/>
+      <w:numFmt w:val="bullet"/>
+      <w:lvlText w:val="o"/>
+      <w:lvlJc w:val="left"/>
+      <w:pPr>
+        <w:ind w:left="3600" w:hanging="360"/>
+      </w:pPr>
+      <w:rPr>
+        <w:rFonts w:ascii="Courier New" w:hAnsi="Courier New" w:cs="Courier New" w:hint="default"/>
+      </w:rPr>
+    </w:lvl>
+    <w:lvl w:ilvl="5" w:tplc="04070005" w:tentative="1">
+      <w:start w:val="1"/>
+      <w:numFmt w:val="bullet"/>
+      <w:lvlText w:val=""/>
+      <w:lvlJc w:val="left"/>
+      <w:pPr>
+        <w:ind w:left="4320" w:hanging="360"/>
+      </w:pPr>
+      <w:rPr>
+        <w:rFonts w:ascii="Wingdings" w:hAnsi="Wingdings" w:hint="default"/>
+      </w:rPr>
+    </w:lvl>
+    <w:lvl w:ilvl="6" w:tplc="04070001" w:tentative="1">
+      <w:start w:val="1"/>
+      <w:numFmt w:val="bullet"/>
+      <w:lvlText w:val=""/>
+      <w:lvlJc w:val="left"/>
+      <w:pPr>
+        <w:ind w:left="5040" w:hanging="360"/>
+      </w:pPr>
+      <w:rPr>
+        <w:rFonts w:ascii="Symbol" w:hAnsi="Symbol" w:hint="default"/>
+      </w:rPr>
+    </w:lvl>
+    <w:lvl w:ilvl="7" w:tplc="04070003" w:tentative="1">
+      <w:start w:val="1"/>
+      <w:numFmt w:val="bullet"/>
+      <w:lvlText w:val="o"/>
+      <w:lvlJc w:val="left"/>
+      <w:pPr>
+        <w:ind w:left="5760" w:hanging="360"/>
+      </w:pPr>
+      <w:rPr>
+        <w:rFonts w:ascii="Courier New" w:hAnsi="Courier New" w:cs="Courier New" w:hint="default"/>
+      </w:rPr>
+    </w:lvl>
+    <w:lvl w:ilvl="8" w:tplc="04070005" w:tentative="1">
+      <w:start w:val="1"/>
+      <w:numFmt w:val="bullet"/>
+      <w:lvlText w:val=""/>
+      <w:lvlJc w:val="left"/>
+      <w:pPr>
+        <w:ind w:left="6480" w:hanging="360"/>
+      </w:pPr>
+      <w:rPr>
+        <w:rFonts w:ascii="Wingdings" w:hAnsi="Wingdings" w:hint="default"/>
+      </w:rPr>
+    </w:lvl>
+  </w:abstractNum>
+  <w:abstractNum w:abstractNumId="1" w15:restartNumberingAfterBreak="0">
     <w:nsid w:val="16E0323A"/>
     <w:multiLevelType w:val="hybridMultilevel"/>
     <w:tmpl w:val="C71CFB66"/>
@@ -770,13 +1383,16 @@
     </w:lvl>
   </w:abstractNum>
   <w:num w:numId="1">
+    <w:abstractNumId w:val="1"/>
+  </w:num>
+  <w:num w:numId="2">
     <w:abstractNumId w:val="0"/>
   </w:num>
 </w:numbering>
 </file>
 
 <file path=word/styles.xml><?xml version="1.0" encoding="utf-8"?>
-<w:styles xmlns:mc="http://schemas.openxmlformats.org/markup-compatibility/2006" xmlns:r="http://schemas.openxmlformats.org/officeDocument/2006/relationships" xmlns:w="http://schemas.openxmlformats.org/wordprocessingml/2006/main" xmlns:w14="http://schemas.microsoft.com/office/word/2010/wordml" xmlns:w15="http://schemas.microsoft.com/office/word/2012/wordml" xmlns:w16cid="http://schemas.microsoft.com/office/word/2016/wordml/cid" xmlns:w16se="http://schemas.microsoft.com/office/word/2015/wordml/symex" mc:Ignorable="w14 w15 w16se w16cid">
+<w:styles xmlns:mc="http://schemas.openxmlformats.org/markup-compatibility/2006" xmlns:r="http://schemas.openxmlformats.org/officeDocument/2006/relationships" xmlns:w="http://schemas.openxmlformats.org/wordprocessingml/2006/main" xmlns:w14="http://schemas.microsoft.com/office/word/2010/wordml" xmlns:w15="http://schemas.microsoft.com/office/word/2012/wordml" xmlns:w16se="http://schemas.microsoft.com/office/word/2015/wordml/symex" mc:Ignorable="w14 w15 w16se">
   <w:docDefaults>
     <w:rPrDefault>
       <w:rPr>
@@ -792,7 +1408,7 @@
       </w:pPr>
     </w:pPrDefault>
   </w:docDefaults>
-  <w:latentStyles w:defLockedState="0" w:defUIPriority="99" w:defSemiHidden="0" w:defUnhideWhenUsed="0" w:defQFormat="0" w:count="375">
+  <w:latentStyles w:defLockedState="0" w:defUIPriority="99" w:defSemiHidden="0" w:defUnhideWhenUsed="0" w:defQFormat="0" w:count="371">
     <w:lsdException w:name="Normal" w:uiPriority="0" w:qFormat="1"/>
     <w:lsdException w:name="heading 1" w:uiPriority="9" w:qFormat="1"/>
     <w:lsdException w:name="heading 2" w:semiHidden="1" w:uiPriority="9" w:unhideWhenUsed="1" w:qFormat="1"/>
@@ -1164,10 +1780,6 @@
     <w:lsdException w:name="List Table 5 Dark Accent 6" w:uiPriority="50"/>
     <w:lsdException w:name="List Table 6 Colorful Accent 6" w:uiPriority="51"/>
     <w:lsdException w:name="List Table 7 Colorful Accent 6" w:uiPriority="52"/>
-    <w:lsdException w:name="Mention" w:semiHidden="1" w:unhideWhenUsed="1"/>
-    <w:lsdException w:name="Smart Hyperlink" w:semiHidden="1" w:unhideWhenUsed="1"/>
-    <w:lsdException w:name="Hashtag" w:semiHidden="1" w:unhideWhenUsed="1"/>
-    <w:lsdException w:name="Unresolved Mention" w:semiHidden="1" w:unhideWhenUsed="1"/>
   </w:latentStyles>
   <w:style w:type="paragraph" w:default="1" w:styleId="Standard">
     <w:name w:val="Normal"/>
@@ -1353,6 +1965,82 @@
       <w:iCs/>
       <w:color w:val="2F5496" w:themeColor="accent1" w:themeShade="BF"/>
     </w:rPr>
+  </w:style>
+  <w:style w:type="table" w:styleId="Tabellenraster">
+    <w:name w:val="Table Grid"/>
+    <w:basedOn w:val="NormaleTabelle"/>
+    <w:uiPriority w:val="39"/>
+    <w:rsid w:val="00A63C40"/>
+    <w:pPr>
+      <w:spacing w:after="0" w:line="240" w:lineRule="auto"/>
+    </w:pPr>
+    <w:tblPr>
+      <w:tblBorders>
+        <w:top w:val="single" w:sz="4" w:space="0" w:color="auto"/>
+        <w:left w:val="single" w:sz="4" w:space="0" w:color="auto"/>
+        <w:bottom w:val="single" w:sz="4" w:space="0" w:color="auto"/>
+        <w:right w:val="single" w:sz="4" w:space="0" w:color="auto"/>
+        <w:insideH w:val="single" w:sz="4" w:space="0" w:color="auto"/>
+        <w:insideV w:val="single" w:sz="4" w:space="0" w:color="auto"/>
+      </w:tblBorders>
+    </w:tblPr>
+  </w:style>
+  <w:style w:type="table" w:styleId="Gitternetztabelle1hell-Akzent2">
+    <w:name w:val="Grid Table 1 Light Accent 2"/>
+    <w:basedOn w:val="NormaleTabelle"/>
+    <w:uiPriority w:val="46"/>
+    <w:rsid w:val="00A63C40"/>
+    <w:pPr>
+      <w:spacing w:after="0" w:line="240" w:lineRule="auto"/>
+    </w:pPr>
+    <w:tblPr>
+      <w:tblStyleRowBandSize w:val="1"/>
+      <w:tblStyleColBandSize w:val="1"/>
+      <w:tblBorders>
+        <w:top w:val="single" w:sz="4" w:space="0" w:color="F7CAAC" w:themeColor="accent2" w:themeTint="66"/>
+        <w:left w:val="single" w:sz="4" w:space="0" w:color="F7CAAC" w:themeColor="accent2" w:themeTint="66"/>
+        <w:bottom w:val="single" w:sz="4" w:space="0" w:color="F7CAAC" w:themeColor="accent2" w:themeTint="66"/>
+        <w:right w:val="single" w:sz="4" w:space="0" w:color="F7CAAC" w:themeColor="accent2" w:themeTint="66"/>
+        <w:insideH w:val="single" w:sz="4" w:space="0" w:color="F7CAAC" w:themeColor="accent2" w:themeTint="66"/>
+        <w:insideV w:val="single" w:sz="4" w:space="0" w:color="F7CAAC" w:themeColor="accent2" w:themeTint="66"/>
+      </w:tblBorders>
+    </w:tblPr>
+    <w:tblStylePr w:type="firstRow">
+      <w:rPr>
+        <w:b/>
+        <w:bCs/>
+      </w:rPr>
+      <w:tblPr/>
+      <w:tcPr>
+        <w:tcBorders>
+          <w:bottom w:val="single" w:sz="12" w:space="0" w:color="F4B083" w:themeColor="accent2" w:themeTint="99"/>
+        </w:tcBorders>
+      </w:tcPr>
+    </w:tblStylePr>
+    <w:tblStylePr w:type="lastRow">
+      <w:rPr>
+        <w:b/>
+        <w:bCs/>
+      </w:rPr>
+      <w:tblPr/>
+      <w:tcPr>
+        <w:tcBorders>
+          <w:top w:val="double" w:sz="2" w:space="0" w:color="F4B083" w:themeColor="accent2" w:themeTint="99"/>
+        </w:tcBorders>
+      </w:tcPr>
+    </w:tblStylePr>
+    <w:tblStylePr w:type="firstCol">
+      <w:rPr>
+        <w:b/>
+        <w:bCs/>
+      </w:rPr>
+    </w:tblStylePr>
+    <w:tblStylePr w:type="lastCol">
+      <w:rPr>
+        <w:b/>
+        <w:bCs/>
+      </w:rPr>
+    </w:tblStylePr>
   </w:style>
 </w:styles>
 </file>

</xml_diff>